<commit_message>
Univariate and covariate models
</commit_message>
<xml_diff>
--- a/reports/social-relations-cognition-paper.docx
+++ b/reports/social-relations-cognition-paper.docx
@@ -737,7 +737,7 @@
         <w:t xml:space="preserve"> </w:t>
       </w:r>
       <w:r>
-        <w:t xml:space="preserve">= -0.09,</w:t>
+        <w:t xml:space="preserve">= -0.15,</w:t>
       </w:r>
       <w:r>
         <w:t xml:space="preserve"> </w:t>
@@ -781,7 +781,7 @@
         <w:t xml:space="preserve"> </w:t>
       </w:r>
       <w:r>
-        <w:t xml:space="preserve">= 0;</w:t>
+        <w:t xml:space="preserve">= 0.01;</w:t>
       </w:r>
       <w:r>
         <w:t xml:space="preserve"> </w:t>
@@ -935,7 +935,7 @@
         <w:t xml:space="preserve"> </w:t>
       </w:r>
       <w:r>
-        <w:t xml:space="preserve">= -0.08,</w:t>
+        <w:t xml:space="preserve">= -0.09,</w:t>
       </w:r>
       <w:r>
         <w:t xml:space="preserve"> </w:t>
@@ -991,7 +991,7 @@
         <w:t xml:space="preserve"> </w:t>
       </w:r>
       <w:r>
-        <w:t xml:space="preserve">0). However, in the bivariate models, allowing the autoregressive parameters to vary over time did not significantly improve model fit compared to the less complex models with the autoregressive parameters constrained to equality over time (see tables X through Y). When the autoregressive parameters were constrained to equality over time, the ability of immediate recall performance to predict future immediate word recall performance was not significant for three of the four models (it was significant in the immediate word recall - social network model). The autoregressive parameter values were similar in the full bivariate ALTs but reached significance in several cases: in the immediate word recall - social network model immediate recall performance the 5th wave significantly predicted immediate recall performance at the 6th wave (</w:t>
+        <w:t xml:space="preserve">0.01). However, in the bivariate models, allowing the autoregressive parameters to vary over time did not significantly improve model fit compared to the less complex models with the autoregressive parameters constrained to equality over time (see tables X through Y). When the autoregressive parameters were constrained to equality over time, the ability of immediate recall performance to predict future immediate word recall performance was not significant for three of the four models (it was significant in the immediate word recall - social network model). The autoregressive parameter values were similar in the full bivariate ALTs but reached significance in several cases: in the immediate word recall - social network model immediate recall performance the 5th wave significantly predicted immediate recall performance at the 6th wave (</w:t>
       </w:r>
       <m:oMath>
         <m:sSub>
@@ -1446,7 +1446,7 @@
         <w:t xml:space="preserve"> </w:t>
       </w:r>
       <w:r>
-        <w:t xml:space="preserve">= -0.08,</w:t>
+        <w:t xml:space="preserve">= -0.18,</w:t>
       </w:r>
       <w:r>
         <w:t xml:space="preserve"> </w:t>
@@ -1490,7 +1490,7 @@
         <w:t xml:space="preserve"> </w:t>
       </w:r>
       <w:r>
-        <w:t xml:space="preserve">= 0;</w:t>
+        <w:t xml:space="preserve">= 0.00;</w:t>
       </w:r>
       <w:r>
         <w:t xml:space="preserve"> </w:t>
@@ -1510,7 +1510,7 @@
         <w:t xml:space="preserve"> </w:t>
       </w:r>
       <w:r>
-        <w:t xml:space="preserve">= -0.13,</w:t>
+        <w:t xml:space="preserve">= -0.07,</w:t>
       </w:r>
       <w:r>
         <w:t xml:space="preserve"> </w:t>
@@ -1525,7 +1525,7 @@
         <w:t xml:space="preserve"> </w:t>
       </w:r>
       <w:r>
-        <w:t xml:space="preserve">= 0,</w:t>
+        <w:t xml:space="preserve">= 0.01,</w:t>
       </w:r>
       <w:r>
         <w:t xml:space="preserve"> </w:t>
@@ -1554,7 +1554,7 @@
         <w:t xml:space="preserve"> </w:t>
       </w:r>
       <w:r>
-        <w:t xml:space="preserve">= 0;</w:t>
+        <w:t xml:space="preserve">= 0.00;</w:t>
       </w:r>
       <w:r>
         <w:t xml:space="preserve"> </w:t>
@@ -1574,7 +1574,7 @@
         <w:t xml:space="preserve"> </w:t>
       </w:r>
       <w:r>
-        <w:t xml:space="preserve">= -0.09,</w:t>
+        <w:t xml:space="preserve">= -0.16,</w:t>
       </w:r>
       <w:r>
         <w:t xml:space="preserve"> </w:t>
@@ -1630,7 +1630,7 @@
         <w:t xml:space="preserve"> </w:t>
       </w:r>
       <w:r>
-        <w:t xml:space="preserve">0; loneliness:</w:t>
+        <w:t xml:space="preserve">0.00; loneliness:</w:t>
       </w:r>
       <w:r>
         <w:t xml:space="preserve"> </w:t>
@@ -1750,7 +1750,7 @@
         <w:t xml:space="preserve"> </w:t>
       </w:r>
       <w:r>
-        <w:t xml:space="preserve">= 0.45,</w:t>
+        <w:t xml:space="preserve">= 0.54,</w:t>
       </w:r>
       <w:r>
         <w:t xml:space="preserve"> </w:t>
@@ -1806,7 +1806,7 @@
         <w:t xml:space="preserve"> </w:t>
       </w:r>
       <w:r>
-        <w:t xml:space="preserve">= 0.15,</w:t>
+        <w:t xml:space="preserve">= 0.45,</w:t>
       </w:r>
       <w:r>
         <w:t xml:space="preserve"> </w:t>
@@ -1868,7 +1868,7 @@
         <w:t xml:space="preserve"> </w:t>
       </w:r>
       <w:r>
-        <w:t xml:space="preserve">0.54</w:t>
+        <w:t xml:space="preserve">0.72</w:t>
       </w:r>
       <w:r>
         <w:t xml:space="preserve"> </w:t>
@@ -3494,7 +3494,59 @@
         <w:t xml:space="preserve"> </w:t>
       </w:r>
       <w:r>
-        <w:t xml:space="preserve">= 0. Figure 4 shows the predicted mean trend of loneliness over time.</w:t>
+        <w:t xml:space="preserve">= 0. Figure 4 shows the predicted mean trend of loneliness over time. Although, the ALT model with no slope for loneliness was indicated in the model comparison, when estimated in the full ALT model the slope term of loneliness was significant (</w:t>
+      </w:r>
+      <m:oMath>
+        <m:r>
+          <m:t>β</m:t>
+        </m:r>
+      </m:oMath>
+      <w:r>
+        <w:t xml:space="preserve"> </w:t>
+      </w:r>
+      <w:r>
+        <w:t xml:space="preserve">= ,</w:t>
+      </w:r>
+      <w:r>
+        <w:t xml:space="preserve"> </w:t>
+      </w:r>
+      <w:r>
+        <w:rPr>
+          <w:i/>
+        </w:rPr>
+        <w:t xml:space="preserve">p</w:t>
+      </w:r>
+      <w:r>
+        <w:t xml:space="preserve"> </w:t>
+      </w:r>
+      <w:r>
+        <w:t xml:space="preserve">= 0.00) with non-significant variance (</w:t>
+      </w:r>
+      <m:oMath>
+        <m:r>
+          <m:t>ψ</m:t>
+        </m:r>
+      </m:oMath>
+      <w:r>
+        <w:t xml:space="preserve"> </w:t>
+      </w:r>
+      <w:r>
+        <w:t xml:space="preserve">= 0.00,</w:t>
+      </w:r>
+      <w:r>
+        <w:t xml:space="preserve"> </w:t>
+      </w:r>
+      <w:r>
+        <w:rPr>
+          <w:i/>
+        </w:rPr>
+        <w:t xml:space="preserve">p</w:t>
+      </w:r>
+      <w:r>
+        <w:t xml:space="preserve"> </w:t>
+      </w:r>
+      <w:r>
+        <w:t xml:space="preserve">= 0.57).</w:t>
       </w:r>
     </w:p>
     <w:p>
@@ -3502,7 +3554,16 @@
         <w:pStyle w:val="Textkrper"/>
       </w:pPr>
       <w:r>
-        <w:t xml:space="preserve">Overall, loneliness increased slightly but significantly over time (</w:t>
+        <w:t xml:space="preserve">When loneliness was included in bivariate models to examine the relations between loneliness and cognitive function, as in the univariate models, the slope term was small and significant in the immediate word recall - loneliness model</w:t>
+      </w:r>
+      <w:r>
+        <w:t xml:space="preserve"> </w:t>
+      </w:r>
+      <w:r>
+        <w:t xml:space="preserve">(</w:t>
+      </w:r>
+      <w:r>
+        <w:t xml:space="preserve"> </w:t>
       </w:r>
       <m:oMath>
         <m:r>
@@ -3528,7 +3589,10 @@
         <w:t xml:space="preserve"> </w:t>
       </w:r>
       <w:r>
-        <w:t xml:space="preserve">= ) with significant variance in the slope (</w:t>
+        <w:t xml:space="preserve">= ,</w:t>
+      </w:r>
+      <w:r>
+        <w:t xml:space="preserve"> </w:t>
       </w:r>
       <m:oMath>
         <m:r>
@@ -3554,21 +3618,19 @@
         <w:t xml:space="preserve"> </w:t>
       </w:r>
       <w:r>
-        <w:t xml:space="preserve">= )</w:t>
-      </w:r>
-    </w:p>
-    <w:p>
-      <w:pPr>
-        <w:pStyle w:val="Textkrper"/>
-      </w:pPr>
-      <w:r>
-        <w:t xml:space="preserve">When loneliness was included in bivariate models to examine the relations between loneliness and cogitive function, as in the univariate models, the slope term was small and significant in the immediate word recall - loneliness model</w:t>
-      </w:r>
-      <w:r>
-        <w:t xml:space="preserve"> </w:t>
-      </w:r>
-      <w:r>
-        <w:t xml:space="preserve">(</w:t>
+        <w:t xml:space="preserve">= ).</w:t>
+      </w:r>
+      <w:r>
+        <w:t xml:space="preserve"> </w:t>
+      </w:r>
+      <w:r>
+        <w:t xml:space="preserve">However, in the delayed word recall - loneliness and mental status - loneliness models the mean slope term of loneliness was not significant but the variance of the loneliness slope was small but significant</w:t>
+      </w:r>
+      <w:r>
+        <w:t xml:space="preserve"> </w:t>
+      </w:r>
+      <w:r>
+        <w:t xml:space="preserve">(delayed word recall:</w:t>
       </w:r>
       <w:r>
         <w:t xml:space="preserve"> </w:t>
@@ -3582,7 +3644,7 @@
         <w:t xml:space="preserve"> </w:t>
       </w:r>
       <w:r>
-        <w:t xml:space="preserve">= 0.00,</w:t>
+        <w:t xml:space="preserve">= 0,</w:t>
       </w:r>
       <w:r>
         <w:t xml:space="preserve"> </w:t>
@@ -3597,7 +3659,7 @@
         <w:t xml:space="preserve"> </w:t>
       </w:r>
       <w:r>
-        <w:t xml:space="preserve">= 0.03,</w:t>
+        <w:t xml:space="preserve">= 0.92,</w:t>
       </w:r>
       <w:r>
         <w:t xml:space="preserve"> </w:t>
@@ -3626,19 +3688,13 @@
         <w:t xml:space="preserve"> </w:t>
       </w:r>
       <w:r>
-        <w:t xml:space="preserve">= 0.01).</w:t>
-      </w:r>
-      <w:r>
-        <w:t xml:space="preserve"> </w:t>
-      </w:r>
-      <w:r>
-        <w:t xml:space="preserve">However, in the delayed word recall - loneliness and mental status - loneliness models the mean slope term of loneliness was not significant but the variance of the loneliness slope was small but significant</w:t>
-      </w:r>
-      <w:r>
-        <w:t xml:space="preserve"> </w:t>
-      </w:r>
-      <w:r>
-        <w:t xml:space="preserve">(delayed word recall:</w:t>
+        <w:t xml:space="preserve">= 0.01;</w:t>
+      </w:r>
+      <w:r>
+        <w:t xml:space="preserve"> </w:t>
+      </w:r>
+      <w:r>
+        <w:t xml:space="preserve">mental status:</w:t>
       </w:r>
       <w:r>
         <w:t xml:space="preserve"> </w:t>
@@ -3652,7 +3708,7 @@
         <w:t xml:space="preserve"> </w:t>
       </w:r>
       <w:r>
-        <w:t xml:space="preserve">= 0,</w:t>
+        <w:t xml:space="preserve">= ,</w:t>
       </w:r>
       <w:r>
         <w:t xml:space="preserve"> </w:t>
@@ -3667,7 +3723,7 @@
         <w:t xml:space="preserve"> </w:t>
       </w:r>
       <w:r>
-        <w:t xml:space="preserve">= 0.92,</w:t>
+        <w:t xml:space="preserve">= ,</w:t>
       </w:r>
       <w:r>
         <w:t xml:space="preserve"> </w:t>
@@ -3681,7 +3737,7 @@
         <w:t xml:space="preserve"> </w:t>
       </w:r>
       <w:r>
-        <w:t xml:space="preserve">= 0.00,</w:t>
+        <w:t xml:space="preserve">= ,</w:t>
       </w:r>
       <w:r>
         <w:t xml:space="preserve"> </w:t>
@@ -3696,27 +3752,48 @@
         <w:t xml:space="preserve"> </w:t>
       </w:r>
       <w:r>
-        <w:t xml:space="preserve">= 0.01;</w:t>
-      </w:r>
-      <w:r>
-        <w:t xml:space="preserve"> </w:t>
-      </w:r>
-      <w:r>
-        <w:t xml:space="preserve">mental status:</w:t>
+        <w:t xml:space="preserve">= ).</w:t>
+      </w:r>
+      <w:r>
+        <w:t xml:space="preserve"> </w:t>
+      </w:r>
+      <w:r>
+        <w:t xml:space="preserve">In the bivariate models constraining the autoregressive parameters of loneliness on loneliness two years later to be stable over time did not significantly decrease model fit and was the more parsimonious model. However, in these models there was a consistent significant effect, over and above the estimated trajectory, of loneliness on loneliness two years later (immediate word recall:</w:t>
       </w:r>
       <w:r>
         <w:t xml:space="preserve"> </w:t>
       </w:r>
       <m:oMath>
-        <m:r>
-          <m:t>β</m:t>
-        </m:r>
+        <m:sSub>
+          <m:e>
+            <m:r>
+              <m:t>ρ</m:t>
+            </m:r>
+          </m:e>
+          <m:sub>
+            <m:r>
+              <m:t>t</m:t>
+            </m:r>
+            <m:r>
+              <m:t>,</m:t>
+            </m:r>
+            <m:r>
+              <m:t>t</m:t>
+            </m:r>
+            <m:r>
+              <m:t>−</m:t>
+            </m:r>
+            <m:r>
+              <m:t>1</m:t>
+            </m:r>
+          </m:sub>
+        </m:sSub>
       </m:oMath>
       <w:r>
         <w:t xml:space="preserve"> </w:t>
       </w:r>
       <w:r>
-        <w:t xml:space="preserve">= ,</w:t>
+        <w:t xml:space="preserve">= 0.24,</w:t>
       </w:r>
       <w:r>
         <w:t xml:space="preserve"> </w:t>
@@ -3731,92 +3808,7 @@
         <w:t xml:space="preserve"> </w:t>
       </w:r>
       <w:r>
-        <w:t xml:space="preserve">= ,</w:t>
-      </w:r>
-      <w:r>
-        <w:t xml:space="preserve"> </w:t>
-      </w:r>
-      <m:oMath>
-        <m:r>
-          <m:t>ψ</m:t>
-        </m:r>
-      </m:oMath>
-      <w:r>
-        <w:t xml:space="preserve"> </w:t>
-      </w:r>
-      <w:r>
-        <w:t xml:space="preserve">= ,</w:t>
-      </w:r>
-      <w:r>
-        <w:t xml:space="preserve"> </w:t>
-      </w:r>
-      <w:r>
-        <w:rPr>
-          <w:i/>
-        </w:rPr>
-        <w:t xml:space="preserve">p</w:t>
-      </w:r>
-      <w:r>
-        <w:t xml:space="preserve"> </w:t>
-      </w:r>
-      <w:r>
-        <w:t xml:space="preserve">= ).</w:t>
-      </w:r>
-      <w:r>
-        <w:t xml:space="preserve"> </w:t>
-      </w:r>
-      <w:r>
-        <w:t xml:space="preserve">In the bivariate models constraining the autoregressive parameters of loneliness on loneliness two years later to be stable over time did not significantly decrease model fit and was the more parsimonious model. However, in these models there was a consistent significant effect, over and above the estimated trajectory, of loneliness on loneliness two years later (immediate word recall:</w:t>
-      </w:r>
-      <w:r>
-        <w:t xml:space="preserve"> </w:t>
-      </w:r>
-      <m:oMath>
-        <m:sSub>
-          <m:e>
-            <m:r>
-              <m:t>ρ</m:t>
-            </m:r>
-          </m:e>
-          <m:sub>
-            <m:r>
-              <m:t>t</m:t>
-            </m:r>
-            <m:r>
-              <m:t>,</m:t>
-            </m:r>
-            <m:r>
-              <m:t>t</m:t>
-            </m:r>
-            <m:r>
-              <m:t>−</m:t>
-            </m:r>
-            <m:r>
-              <m:t>1</m:t>
-            </m:r>
-          </m:sub>
-        </m:sSub>
-      </m:oMath>
-      <w:r>
-        <w:t xml:space="preserve"> </w:t>
-      </w:r>
-      <w:r>
-        <w:t xml:space="preserve">= 0.04,</w:t>
-      </w:r>
-      <w:r>
-        <w:t xml:space="preserve"> </w:t>
-      </w:r>
-      <w:r>
-        <w:rPr>
-          <w:i/>
-        </w:rPr>
-        <w:t xml:space="preserve">p</w:t>
-      </w:r>
-      <w:r>
-        <w:t xml:space="preserve"> </w:t>
-      </w:r>
-      <w:r>
-        <w:t xml:space="preserve">= 0.05;</w:t>
+        <w:t xml:space="preserve">= 0;</w:t>
       </w:r>
       <w:r>
         <w:t xml:space="preserve"> </w:t>
@@ -4256,7 +4248,7 @@
         <w:t xml:space="preserve"> </w:t>
       </w:r>
       <w:r>
-        <w:t xml:space="preserve">= -0.21,</w:t>
+        <w:t xml:space="preserve">= ,</w:t>
       </w:r>
       <w:r>
         <w:t xml:space="preserve"> </w:t>
@@ -4271,7 +4263,7 @@
         <w:t xml:space="preserve"> </w:t>
       </w:r>
       <w:r>
-        <w:t xml:space="preserve">= 0,</w:t>
+        <w:t xml:space="preserve">= ,</w:t>
       </w:r>
       <w:r>
         <w:t xml:space="preserve"> </w:t>
@@ -4285,7 +4277,7 @@
         <w:t xml:space="preserve"> </w:t>
       </w:r>
       <w:r>
-        <w:t xml:space="preserve">= 0.15,</w:t>
+        <w:t xml:space="preserve">= ,</w:t>
       </w:r>
       <w:r>
         <w:t xml:space="preserve"> </w:t>
@@ -4300,7 +4292,7 @@
         <w:t xml:space="preserve"> </w:t>
       </w:r>
       <w:r>
-        <w:t xml:space="preserve">= 0.01). Whereas in the bivariate models with immediate word recall and mental status, the slope term for social contact was not significant (immediate word recall:</w:t>
+        <w:t xml:space="preserve">= ). Whereas in the bivariate models with immediate word recall and mental status, the slope term for social contact was not significant (immediate word recall:</w:t>
       </w:r>
       <w:r>
         <w:t xml:space="preserve"> </w:t>
@@ -4457,7 +4449,7 @@
         <w:t xml:space="preserve"> </w:t>
       </w:r>
       <w:r>
-        <w:t xml:space="preserve">= 0.00,</w:t>
+        <w:t xml:space="preserve">= 0.26,</w:t>
       </w:r>
       <w:r>
         <w:t xml:space="preserve"> </w:t>
@@ -4472,7 +4464,7 @@
         <w:t xml:space="preserve"> </w:t>
       </w:r>
       <w:r>
-        <w:t xml:space="preserve">= 0.76; immediate word recall:</w:t>
+        <w:t xml:space="preserve">= 0; immediate word recall:</w:t>
       </w:r>
       <w:r>
         <w:t xml:space="preserve"> </w:t>
@@ -4810,7 +4802,7 @@
         <w:t xml:space="preserve"> </w:t>
       </w:r>
       <w:r>
-        <w:t xml:space="preserve">= 0.00,</w:t>
+        <w:t xml:space="preserve">= ,</w:t>
       </w:r>
       <w:r>
         <w:t xml:space="preserve"> </w:t>
@@ -4825,7 +4817,7 @@
         <w:t xml:space="preserve"> </w:t>
       </w:r>
       <w:r>
-        <w:t xml:space="preserve">= 0.50,</w:t>
+        <w:t xml:space="preserve">= ,</w:t>
       </w:r>
       <w:r>
         <w:t xml:space="preserve"> </w:t>
@@ -4839,7 +4831,7 @@
         <w:t xml:space="preserve"> </w:t>
       </w:r>
       <w:r>
-        <w:t xml:space="preserve">= 0.01,</w:t>
+        <w:t xml:space="preserve">= ,</w:t>
       </w:r>
       <w:r>
         <w:t xml:space="preserve"> </w:t>
@@ -4854,7 +4846,7 @@
         <w:t xml:space="preserve"> </w:t>
       </w:r>
       <w:r>
-        <w:t xml:space="preserve">= 0;</w:t>
+        <w:t xml:space="preserve">= ;</w:t>
       </w:r>
       <w:r>
         <w:t xml:space="preserve"> </w:t>
@@ -5056,7 +5048,7 @@
         <w:t xml:space="preserve"> </w:t>
       </w:r>
       <w:r>
-        <w:t xml:space="preserve">= -0.03,</w:t>
+        <w:t xml:space="preserve">= 0.29,</w:t>
       </w:r>
       <w:r>
         <w:t xml:space="preserve"> </w:t>
@@ -5260,7 +5252,7 @@
         <w:t xml:space="preserve"> </w:t>
       </w:r>
       <w:r>
-        <w:t xml:space="preserve">= 0.07,</w:t>
+        <w:t xml:space="preserve">= ,</w:t>
       </w:r>
       <w:r>
         <w:t xml:space="preserve"> </w:t>
@@ -5275,7 +5267,7 @@
         <w:t xml:space="preserve"> </w:t>
       </w:r>
       <w:r>
-        <w:t xml:space="preserve">= 0.30,</w:t>
+        <w:t xml:space="preserve">= ,</w:t>
       </w:r>
       <w:r>
         <w:t xml:space="preserve"> </w:t>
@@ -5289,7 +5281,7 @@
         <w:t xml:space="preserve"> </w:t>
       </w:r>
       <w:r>
-        <w:t xml:space="preserve">= 0.00,</w:t>
+        <w:t xml:space="preserve">= ,</w:t>
       </w:r>
       <w:r>
         <w:t xml:space="preserve"> </w:t>
@@ -5304,7 +5296,7 @@
         <w:t xml:space="preserve"> </w:t>
       </w:r>
       <w:r>
-        <w:t xml:space="preserve">= 0). In the bivariate models with delayed word recall and mental status there was a significant negative mean slope with significant variance (delayed word recall:</w:t>
+        <w:t xml:space="preserve">= ). In the bivariate models with delayed word recall and mental status there was a significant negative mean slope with significant variance (delayed word recall:</w:t>
       </w:r>
       <w:r>
         <w:t xml:space="preserve"> </w:t>
@@ -5318,7 +5310,7 @@
         <w:t xml:space="preserve"> </w:t>
       </w:r>
       <w:r>
-        <w:t xml:space="preserve">= -0.05,</w:t>
+        <w:t xml:space="preserve">= ,</w:t>
       </w:r>
       <w:r>
         <w:t xml:space="preserve"> </w:t>
@@ -5333,7 +5325,7 @@
         <w:t xml:space="preserve"> </w:t>
       </w:r>
       <w:r>
-        <w:t xml:space="preserve">= 0,</w:t>
+        <w:t xml:space="preserve">= ,</w:t>
       </w:r>
       <w:r>
         <w:t xml:space="preserve"> </w:t>
@@ -5347,7 +5339,7 @@
         <w:t xml:space="preserve"> </w:t>
       </w:r>
       <w:r>
-        <w:t xml:space="preserve">= 0.00,</w:t>
+        <w:t xml:space="preserve">= ,</w:t>
       </w:r>
       <w:r>
         <w:t xml:space="preserve"> </w:t>
@@ -5362,7 +5354,7 @@
         <w:t xml:space="preserve"> </w:t>
       </w:r>
       <w:r>
-        <w:t xml:space="preserve">= 0;</w:t>
+        <w:t xml:space="preserve">= ;</w:t>
       </w:r>
       <w:r>
         <w:t xml:space="preserve"> </w:t>
@@ -5470,7 +5462,7 @@
         <w:t xml:space="preserve"> </w:t>
       </w:r>
       <w:r>
-        <w:t xml:space="preserve">0.05,</w:t>
+        <w:t xml:space="preserve">0.32,</w:t>
       </w:r>
       <w:r>
         <w:t xml:space="preserve"> </w:t>
@@ -5570,7 +5562,7 @@
         <w:t xml:space="preserve"> </w:t>
       </w:r>
       <w:r>
-        <w:t xml:space="preserve">= -0.05,</w:t>
+        <w:t xml:space="preserve">= 0.33,</w:t>
       </w:r>
       <w:r>
         <w:t xml:space="preserve"> </w:t>
@@ -5585,7 +5577,7 @@
         <w:t xml:space="preserve"> </w:t>
       </w:r>
       <w:r>
-        <w:t xml:space="preserve">= 0.17) the autoregressive parameters were not significant. For all three of the bivariate models with cognitive performance where the social network autoregressive parameters were not constrained to equality over time the autoregressive parameters were consistently not significant.</w:t>
+        <w:t xml:space="preserve">= 0) the autoregressive parameters were not significant. For all three of the bivariate models with cognitive performance where the social network autoregressive parameters were not constrained to equality over time the autoregressive parameters were consistently not significant.</w:t>
       </w:r>
     </w:p>
     <w:p>
@@ -5600,6 +5592,818 @@
     </w:p>
     <w:p>
       <w:pPr>
+        <w:pStyle w:val="FirstParagraph"/>
+      </w:pPr>
+      <w:r>
+        <w:t xml:space="preserve">$cog_slope</w:t>
+      </w:r>
+      <w:r>
+        <w:t xml:space="preserve"> </w:t>
+      </w:r>
+      <w:r>
+        <w:t xml:space="preserve">[1] -0.073</w:t>
+      </w:r>
+    </w:p>
+    <w:p>
+      <w:pPr>
+        <w:pStyle w:val="Textkrper"/>
+      </w:pPr>
+      <w:r>
+        <w:t xml:space="preserve">$cog_slope_pval</w:t>
+      </w:r>
+      <w:r>
+        <w:t xml:space="preserve"> </w:t>
+      </w:r>
+      <w:r>
+        <w:t xml:space="preserve">[1] 0</w:t>
+      </w:r>
+    </w:p>
+    <w:p>
+      <w:pPr>
+        <w:pStyle w:val="Textkrper"/>
+      </w:pPr>
+      <w:r>
+        <w:t xml:space="preserve">$cog_slope_variance</w:t>
+      </w:r>
+      <w:r>
+        <w:t xml:space="preserve"> </w:t>
+      </w:r>
+      <w:r>
+        <w:t xml:space="preserve">[1] 0.004</w:t>
+      </w:r>
+    </w:p>
+    <w:p>
+      <w:pPr>
+        <w:pStyle w:val="Textkrper"/>
+      </w:pPr>
+      <w:r>
+        <w:t xml:space="preserve">$cog_slope_variance_pval</w:t>
+      </w:r>
+      <w:r>
+        <w:t xml:space="preserve"> </w:t>
+      </w:r>
+      <w:r>
+        <w:t xml:space="preserve">[1] 0</w:t>
+      </w:r>
+    </w:p>
+    <w:p>
+      <w:pPr>
+        <w:pStyle w:val="Textkrper"/>
+      </w:pPr>
+      <w:r>
+        <w:t xml:space="preserve">$cog_intercept</w:t>
+      </w:r>
+      <w:r>
+        <w:t xml:space="preserve"> </w:t>
+      </w:r>
+      <w:r>
+        <w:t xml:space="preserve">[1] 5.434</w:t>
+      </w:r>
+    </w:p>
+    <w:p>
+      <w:pPr>
+        <w:pStyle w:val="Textkrper"/>
+      </w:pPr>
+      <w:r>
+        <w:t xml:space="preserve">$cog_intercept_pval</w:t>
+      </w:r>
+      <w:r>
+        <w:t xml:space="preserve"> </w:t>
+      </w:r>
+      <w:r>
+        <w:t xml:space="preserve">[1] 0</w:t>
+      </w:r>
+    </w:p>
+    <w:p>
+      <w:pPr>
+        <w:pStyle w:val="Textkrper"/>
+      </w:pPr>
+      <w:r>
+        <w:t xml:space="preserve">$soc_slope</w:t>
+      </w:r>
+      <w:r>
+        <w:t xml:space="preserve"> </w:t>
+      </w:r>
+      <w:r>
+        <w:t xml:space="preserve">[1] 0.07</w:t>
+      </w:r>
+    </w:p>
+    <w:p>
+      <w:pPr>
+        <w:pStyle w:val="Textkrper"/>
+      </w:pPr>
+      <w:r>
+        <w:t xml:space="preserve">$soc_slope_pval</w:t>
+      </w:r>
+      <w:r>
+        <w:t xml:space="preserve"> </w:t>
+      </w:r>
+      <w:r>
+        <w:t xml:space="preserve">[1] 0</w:t>
+      </w:r>
+    </w:p>
+    <w:p>
+      <w:pPr>
+        <w:pStyle w:val="Textkrper"/>
+      </w:pPr>
+      <w:r>
+        <w:t xml:space="preserve">$soc_slope_variance</w:t>
+      </w:r>
+      <w:r>
+        <w:t xml:space="preserve"> </w:t>
+      </w:r>
+      <w:r>
+        <w:t xml:space="preserve">[1] 0.001</w:t>
+      </w:r>
+    </w:p>
+    <w:p>
+      <w:pPr>
+        <w:pStyle w:val="Textkrper"/>
+      </w:pPr>
+      <w:r>
+        <w:t xml:space="preserve">$soc_slope_variance_pval</w:t>
+      </w:r>
+      <w:r>
+        <w:t xml:space="preserve"> </w:t>
+      </w:r>
+      <w:r>
+        <w:t xml:space="preserve">[1] 0.011</w:t>
+      </w:r>
+    </w:p>
+    <w:p>
+      <w:pPr>
+        <w:pStyle w:val="Textkrper"/>
+      </w:pPr>
+      <w:r>
+        <w:t xml:space="preserve">$soc_intercept</w:t>
+      </w:r>
+      <w:r>
+        <w:t xml:space="preserve"> </w:t>
+      </w:r>
+      <w:r>
+        <w:t xml:space="preserve">[1] 1.379</w:t>
+      </w:r>
+    </w:p>
+    <w:p>
+      <w:pPr>
+        <w:pStyle w:val="Textkrper"/>
+      </w:pPr>
+      <w:r>
+        <w:t xml:space="preserve">$soc_intercept_pval</w:t>
+      </w:r>
+      <w:r>
+        <w:t xml:space="preserve"> </w:t>
+      </w:r>
+      <w:r>
+        <w:t xml:space="preserve">[1] 0</w:t>
+      </w:r>
+    </w:p>
+    <w:p>
+      <w:pPr>
+        <w:pStyle w:val="Textkrper"/>
+      </w:pPr>
+      <w:r>
+        <w:t xml:space="preserve">$A_01_WITH_B_01</w:t>
+      </w:r>
+      <w:r>
+        <w:t xml:space="preserve"> </w:t>
+      </w:r>
+      <w:r>
+        <w:t xml:space="preserve">[1] 0.009</w:t>
+      </w:r>
+    </w:p>
+    <w:p>
+      <w:pPr>
+        <w:pStyle w:val="Textkrper"/>
+      </w:pPr>
+      <w:r>
+        <w:t xml:space="preserve">$A_01_WITH_B_01_pval</w:t>
+      </w:r>
+      <w:r>
+        <w:t xml:space="preserve"> </w:t>
+      </w:r>
+      <w:r>
+        <w:t xml:space="preserve">[1] 0.626</w:t>
+      </w:r>
+    </w:p>
+    <w:p>
+      <w:pPr>
+        <w:pStyle w:val="Textkrper"/>
+      </w:pPr>
+      <w:r>
+        <w:t xml:space="preserve">$IB_WITH_IA</w:t>
+      </w:r>
+      <w:r>
+        <w:t xml:space="preserve"> </w:t>
+      </w:r>
+      <w:r>
+        <w:t xml:space="preserve">[1] -0.069</w:t>
+      </w:r>
+    </w:p>
+    <w:p>
+      <w:pPr>
+        <w:pStyle w:val="Textkrper"/>
+      </w:pPr>
+      <w:r>
+        <w:t xml:space="preserve">$IB_WITH_IA_pval</w:t>
+      </w:r>
+      <w:r>
+        <w:t xml:space="preserve"> </w:t>
+      </w:r>
+      <w:r>
+        <w:t xml:space="preserve">[1] 0</w:t>
+      </w:r>
+    </w:p>
+    <w:p>
+      <w:pPr>
+        <w:pStyle w:val="Textkrper"/>
+      </w:pPr>
+      <w:r>
+        <w:t xml:space="preserve">$SB_WITH_SA</w:t>
+      </w:r>
+      <w:r>
+        <w:t xml:space="preserve"> </w:t>
+      </w:r>
+      <w:r>
+        <w:t xml:space="preserve">[1] 0</w:t>
+      </w:r>
+    </w:p>
+    <w:p>
+      <w:pPr>
+        <w:pStyle w:val="Textkrper"/>
+      </w:pPr>
+      <w:r>
+        <w:t xml:space="preserve">$SB_WITH_SA_pval</w:t>
+      </w:r>
+      <w:r>
+        <w:t xml:space="preserve"> </w:t>
+      </w:r>
+      <w:r>
+        <w:t xml:space="preserve">[1] 0.802</w:t>
+      </w:r>
+    </w:p>
+    <w:p>
+      <w:pPr>
+        <w:pStyle w:val="Textkrper"/>
+      </w:pPr>
+      <w:r>
+        <w:t xml:space="preserve">$cog_rho21</w:t>
+      </w:r>
+      <w:r>
+        <w:t xml:space="preserve"> </w:t>
+      </w:r>
+      <w:r>
+        <w:t xml:space="preserve">[1] -0.002</w:t>
+      </w:r>
+    </w:p>
+    <w:p>
+      <w:pPr>
+        <w:pStyle w:val="Textkrper"/>
+      </w:pPr>
+      <w:r>
+        <w:t xml:space="preserve">$cog_rho21_pval</w:t>
+      </w:r>
+      <w:r>
+        <w:t xml:space="preserve"> </w:t>
+      </w:r>
+      <w:r>
+        <w:t xml:space="preserve">[1] 0.867</w:t>
+      </w:r>
+    </w:p>
+    <w:p>
+      <w:pPr>
+        <w:pStyle w:val="Textkrper"/>
+      </w:pPr>
+      <w:r>
+        <w:t xml:space="preserve">$cog_rho32</w:t>
+      </w:r>
+      <w:r>
+        <w:t xml:space="preserve"> </w:t>
+      </w:r>
+      <w:r>
+        <w:t xml:space="preserve">[1] -0.019</w:t>
+      </w:r>
+    </w:p>
+    <w:p>
+      <w:pPr>
+        <w:pStyle w:val="Textkrper"/>
+      </w:pPr>
+      <w:r>
+        <w:t xml:space="preserve">$cog_rho32_pval</w:t>
+      </w:r>
+      <w:r>
+        <w:t xml:space="preserve"> </w:t>
+      </w:r>
+      <w:r>
+        <w:t xml:space="preserve">[1] 0.066</w:t>
+      </w:r>
+    </w:p>
+    <w:p>
+      <w:pPr>
+        <w:pStyle w:val="Textkrper"/>
+      </w:pPr>
+      <w:r>
+        <w:t xml:space="preserve">$cog_rho43</w:t>
+      </w:r>
+      <w:r>
+        <w:t xml:space="preserve"> </w:t>
+      </w:r>
+      <w:r>
+        <w:t xml:space="preserve">[1] -0.026</w:t>
+      </w:r>
+    </w:p>
+    <w:p>
+      <w:pPr>
+        <w:pStyle w:val="Textkrper"/>
+      </w:pPr>
+      <w:r>
+        <w:t xml:space="preserve">$cog_rho43_pval</w:t>
+      </w:r>
+      <w:r>
+        <w:t xml:space="preserve"> </w:t>
+      </w:r>
+      <w:r>
+        <w:t xml:space="preserve">[1] 0.038</w:t>
+      </w:r>
+    </w:p>
+    <w:p>
+      <w:pPr>
+        <w:pStyle w:val="Textkrper"/>
+      </w:pPr>
+      <w:r>
+        <w:t xml:space="preserve">$cog_rho54</w:t>
+      </w:r>
+      <w:r>
+        <w:t xml:space="preserve"> </w:t>
+      </w:r>
+      <w:r>
+        <w:t xml:space="preserve">[1] -0.013</w:t>
+      </w:r>
+    </w:p>
+    <w:p>
+      <w:pPr>
+        <w:pStyle w:val="Textkrper"/>
+      </w:pPr>
+      <w:r>
+        <w:t xml:space="preserve">$cog_rho54_pval</w:t>
+      </w:r>
+      <w:r>
+        <w:t xml:space="preserve"> </w:t>
+      </w:r>
+      <w:r>
+        <w:t xml:space="preserve">[1] 0.39</w:t>
+      </w:r>
+    </w:p>
+    <w:p>
+      <w:pPr>
+        <w:pStyle w:val="Textkrper"/>
+      </w:pPr>
+      <w:r>
+        <w:t xml:space="preserve">$cog_rho65</w:t>
+      </w:r>
+      <w:r>
+        <w:t xml:space="preserve"> </w:t>
+      </w:r>
+      <w:r>
+        <w:t xml:space="preserve">[1] -0.033</w:t>
+      </w:r>
+    </w:p>
+    <w:p>
+      <w:pPr>
+        <w:pStyle w:val="Textkrper"/>
+      </w:pPr>
+      <w:r>
+        <w:t xml:space="preserve">$cog_rho65_pval</w:t>
+      </w:r>
+      <w:r>
+        <w:t xml:space="preserve"> </w:t>
+      </w:r>
+      <w:r>
+        <w:t xml:space="preserve">[1] 0.11</w:t>
+      </w:r>
+    </w:p>
+    <w:p>
+      <w:pPr>
+        <w:pStyle w:val="Textkrper"/>
+      </w:pPr>
+      <w:r>
+        <w:t xml:space="preserve">$soc_rho21</w:t>
+      </w:r>
+      <w:r>
+        <w:t xml:space="preserve"> </w:t>
+      </w:r>
+      <w:r>
+        <w:t xml:space="preserve">[1] -0.034</w:t>
+      </w:r>
+    </w:p>
+    <w:p>
+      <w:pPr>
+        <w:pStyle w:val="Textkrper"/>
+      </w:pPr>
+      <w:r>
+        <w:t xml:space="preserve">$soc_rho21_pval</w:t>
+      </w:r>
+      <w:r>
+        <w:t xml:space="preserve"> </w:t>
+      </w:r>
+      <w:r>
+        <w:t xml:space="preserve">[1] 0.411</w:t>
+      </w:r>
+    </w:p>
+    <w:p>
+      <w:pPr>
+        <w:pStyle w:val="Textkrper"/>
+      </w:pPr>
+      <w:r>
+        <w:t xml:space="preserve">$soc_rho32</w:t>
+      </w:r>
+      <w:r>
+        <w:t xml:space="preserve"> </w:t>
+      </w:r>
+      <w:r>
+        <w:t xml:space="preserve">[1] -0.132</w:t>
+      </w:r>
+    </w:p>
+    <w:p>
+      <w:pPr>
+        <w:pStyle w:val="Textkrper"/>
+      </w:pPr>
+      <w:r>
+        <w:t xml:space="preserve">$soc_rho32_pval</w:t>
+      </w:r>
+      <w:r>
+        <w:t xml:space="preserve"> </w:t>
+      </w:r>
+      <w:r>
+        <w:t xml:space="preserve">[1] 0.044</w:t>
+      </w:r>
+    </w:p>
+    <w:p>
+      <w:pPr>
+        <w:pStyle w:val="Textkrper"/>
+      </w:pPr>
+      <w:r>
+        <w:t xml:space="preserve">$soc_rho43</w:t>
+      </w:r>
+      <w:r>
+        <w:t xml:space="preserve"> </w:t>
+      </w:r>
+      <w:r>
+        <w:t xml:space="preserve">[1] -0.256</w:t>
+      </w:r>
+    </w:p>
+    <w:p>
+      <w:pPr>
+        <w:pStyle w:val="Textkrper"/>
+      </w:pPr>
+      <w:r>
+        <w:t xml:space="preserve">$soc_rho43_pval</w:t>
+      </w:r>
+      <w:r>
+        <w:t xml:space="preserve"> </w:t>
+      </w:r>
+      <w:r>
+        <w:t xml:space="preserve">[1] 0.002</w:t>
+      </w:r>
+    </w:p>
+    <w:p>
+      <w:pPr>
+        <w:pStyle w:val="Textkrper"/>
+      </w:pPr>
+      <w:r>
+        <w:t xml:space="preserve">$soc_rho54</w:t>
+      </w:r>
+      <w:r>
+        <w:t xml:space="preserve"> </w:t>
+      </w:r>
+      <w:r>
+        <w:t xml:space="preserve">[1] -0.326</w:t>
+      </w:r>
+    </w:p>
+    <w:p>
+      <w:pPr>
+        <w:pStyle w:val="Textkrper"/>
+      </w:pPr>
+      <w:r>
+        <w:t xml:space="preserve">$soc_rho54_pval</w:t>
+      </w:r>
+      <w:r>
+        <w:t xml:space="preserve"> </w:t>
+      </w:r>
+      <w:r>
+        <w:t xml:space="preserve">[1] 0.002</w:t>
+      </w:r>
+    </w:p>
+    <w:p>
+      <w:pPr>
+        <w:pStyle w:val="Textkrper"/>
+      </w:pPr>
+      <w:r>
+        <w:t xml:space="preserve">$soc_rho65</w:t>
+      </w:r>
+      <w:r>
+        <w:t xml:space="preserve"> </w:t>
+      </w:r>
+      <w:r>
+        <w:t xml:space="preserve">[1] -0.408</w:t>
+      </w:r>
+    </w:p>
+    <w:p>
+      <w:pPr>
+        <w:pStyle w:val="Textkrper"/>
+      </w:pPr>
+      <w:r>
+        <w:t xml:space="preserve">$soc_rho65_pval</w:t>
+      </w:r>
+      <w:r>
+        <w:t xml:space="preserve"> </w:t>
+      </w:r>
+      <w:r>
+        <w:t xml:space="preserve">[1] 0.001</w:t>
+      </w:r>
+    </w:p>
+    <w:p>
+      <w:pPr>
+        <w:pStyle w:val="Textkrper"/>
+      </w:pPr>
+      <w:r>
+        <w:t xml:space="preserve">$A_02_B_01</w:t>
+      </w:r>
+      <w:r>
+        <w:t xml:space="preserve"> </w:t>
+      </w:r>
+      <w:r>
+        <w:t xml:space="preserve">[1] 0.018</w:t>
+      </w:r>
+    </w:p>
+    <w:p>
+      <w:pPr>
+        <w:pStyle w:val="Textkrper"/>
+      </w:pPr>
+      <w:r>
+        <w:t xml:space="preserve">$A_02_B_01_pval</w:t>
+      </w:r>
+      <w:r>
+        <w:t xml:space="preserve"> </w:t>
+      </w:r>
+      <w:r>
+        <w:t xml:space="preserve">[1] 0.663</w:t>
+      </w:r>
+    </w:p>
+    <w:p>
+      <w:pPr>
+        <w:pStyle w:val="Textkrper"/>
+      </w:pPr>
+      <w:r>
+        <w:t xml:space="preserve">$A_03_B_02</w:t>
+      </w:r>
+      <w:r>
+        <w:t xml:space="preserve"> </w:t>
+      </w:r>
+      <w:r>
+        <w:t xml:space="preserve">[1] 0.086</w:t>
+      </w:r>
+    </w:p>
+    <w:p>
+      <w:pPr>
+        <w:pStyle w:val="Textkrper"/>
+      </w:pPr>
+      <w:r>
+        <w:t xml:space="preserve">$A_03_B_02_pval</w:t>
+      </w:r>
+      <w:r>
+        <w:t xml:space="preserve"> </w:t>
+      </w:r>
+      <w:r>
+        <w:t xml:space="preserve">[1] 0.032</w:t>
+      </w:r>
+    </w:p>
+    <w:p>
+      <w:pPr>
+        <w:pStyle w:val="Textkrper"/>
+      </w:pPr>
+      <w:r>
+        <w:t xml:space="preserve">$A_04_B_03</w:t>
+      </w:r>
+      <w:r>
+        <w:t xml:space="preserve"> </w:t>
+      </w:r>
+      <w:r>
+        <w:t xml:space="preserve">[1] -0.021</w:t>
+      </w:r>
+    </w:p>
+    <w:p>
+      <w:pPr>
+        <w:pStyle w:val="Textkrper"/>
+      </w:pPr>
+      <w:r>
+        <w:t xml:space="preserve">$A_04_B_03_pval</w:t>
+      </w:r>
+      <w:r>
+        <w:t xml:space="preserve"> </w:t>
+      </w:r>
+      <w:r>
+        <w:t xml:space="preserve">[1] 0.672</w:t>
+      </w:r>
+    </w:p>
+    <w:p>
+      <w:pPr>
+        <w:pStyle w:val="Textkrper"/>
+      </w:pPr>
+      <w:r>
+        <w:t xml:space="preserve">$A_05_B_04</w:t>
+      </w:r>
+      <w:r>
+        <w:t xml:space="preserve"> </w:t>
+      </w:r>
+      <w:r>
+        <w:t xml:space="preserve">[1] -0.085</w:t>
+      </w:r>
+    </w:p>
+    <w:p>
+      <w:pPr>
+        <w:pStyle w:val="Textkrper"/>
+      </w:pPr>
+      <w:r>
+        <w:t xml:space="preserve">$A_05_B_04_pval</w:t>
+      </w:r>
+      <w:r>
+        <w:t xml:space="preserve"> </w:t>
+      </w:r>
+      <w:r>
+        <w:t xml:space="preserve">[1] 0.181</w:t>
+      </w:r>
+    </w:p>
+    <w:p>
+      <w:pPr>
+        <w:pStyle w:val="Textkrper"/>
+      </w:pPr>
+      <w:r>
+        <w:t xml:space="preserve">$A_06_B_05</w:t>
+      </w:r>
+      <w:r>
+        <w:t xml:space="preserve"> </w:t>
+      </w:r>
+      <w:r>
+        <w:t xml:space="preserve">[1] -0.05</w:t>
+      </w:r>
+    </w:p>
+    <w:p>
+      <w:pPr>
+        <w:pStyle w:val="Textkrper"/>
+      </w:pPr>
+      <w:r>
+        <w:t xml:space="preserve">$A_06_B_05_pval</w:t>
+      </w:r>
+      <w:r>
+        <w:t xml:space="preserve"> </w:t>
+      </w:r>
+      <w:r>
+        <w:t xml:space="preserve">[1] 0.537</w:t>
+      </w:r>
+    </w:p>
+    <w:p>
+      <w:pPr>
+        <w:pStyle w:val="Textkrper"/>
+      </w:pPr>
+      <w:r>
+        <w:t xml:space="preserve">$B_02_A_01</w:t>
+      </w:r>
+      <w:r>
+        <w:t xml:space="preserve"> </w:t>
+      </w:r>
+      <w:r>
+        <w:t xml:space="preserve">[1] -0.006</w:t>
+      </w:r>
+    </w:p>
+    <w:p>
+      <w:pPr>
+        <w:pStyle w:val="Textkrper"/>
+      </w:pPr>
+      <w:r>
+        <w:t xml:space="preserve">$B_02_A_01_pval</w:t>
+      </w:r>
+      <w:r>
+        <w:t xml:space="preserve"> </w:t>
+      </w:r>
+      <w:r>
+        <w:t xml:space="preserve">[1] 0.288</w:t>
+      </w:r>
+    </w:p>
+    <w:p>
+      <w:pPr>
+        <w:pStyle w:val="Textkrper"/>
+      </w:pPr>
+      <w:r>
+        <w:t xml:space="preserve">$B_03_A_02</w:t>
+      </w:r>
+      <w:r>
+        <w:t xml:space="preserve"> </w:t>
+      </w:r>
+      <w:r>
+        <w:t xml:space="preserve">[1] -0.006</w:t>
+      </w:r>
+    </w:p>
+    <w:p>
+      <w:pPr>
+        <w:pStyle w:val="Textkrper"/>
+      </w:pPr>
+      <w:r>
+        <w:t xml:space="preserve">$B_03_A_02_pval</w:t>
+      </w:r>
+      <w:r>
+        <w:t xml:space="preserve"> </w:t>
+      </w:r>
+      <w:r>
+        <w:t xml:space="preserve">[1] 0.327</w:t>
+      </w:r>
+    </w:p>
+    <w:p>
+      <w:pPr>
+        <w:pStyle w:val="Textkrper"/>
+      </w:pPr>
+      <w:r>
+        <w:t xml:space="preserve">$B_04_A_03</w:t>
+      </w:r>
+      <w:r>
+        <w:t xml:space="preserve"> </w:t>
+      </w:r>
+      <w:r>
+        <w:t xml:space="preserve">[1] 0.002</w:t>
+      </w:r>
+    </w:p>
+    <w:p>
+      <w:pPr>
+        <w:pStyle w:val="Textkrper"/>
+      </w:pPr>
+      <w:r>
+        <w:t xml:space="preserve">$B_04_A_03_pval</w:t>
+      </w:r>
+      <w:r>
+        <w:t xml:space="preserve"> </w:t>
+      </w:r>
+      <w:r>
+        <w:t xml:space="preserve">[1] 0.784</w:t>
+      </w:r>
+    </w:p>
+    <w:p>
+      <w:pPr>
+        <w:pStyle w:val="Textkrper"/>
+      </w:pPr>
+      <w:r>
+        <w:t xml:space="preserve">$B_05_A_04</w:t>
+      </w:r>
+      <w:r>
+        <w:t xml:space="preserve"> </w:t>
+      </w:r>
+      <w:r>
+        <w:t xml:space="preserve">[1] 0</w:t>
+      </w:r>
+    </w:p>
+    <w:p>
+      <w:pPr>
+        <w:pStyle w:val="Textkrper"/>
+      </w:pPr>
+      <w:r>
+        <w:t xml:space="preserve">$B_05_A_04_pval</w:t>
+      </w:r>
+      <w:r>
+        <w:t xml:space="preserve"> </w:t>
+      </w:r>
+      <w:r>
+        <w:t xml:space="preserve">[1] 0.956</w:t>
+      </w:r>
+    </w:p>
+    <w:p>
+      <w:pPr>
+        <w:pStyle w:val="Textkrper"/>
+      </w:pPr>
+      <w:r>
+        <w:t xml:space="preserve">$B_06_A_05</w:t>
+      </w:r>
+      <w:r>
+        <w:t xml:space="preserve"> </w:t>
+      </w:r>
+      <w:r>
+        <w:t xml:space="preserve">[1] -0.005</w:t>
+      </w:r>
+    </w:p>
+    <w:p>
+      <w:pPr>
+        <w:pStyle w:val="Textkrper"/>
+      </w:pPr>
+      <w:r>
+        <w:t xml:space="preserve">$B_06_A_05_pval</w:t>
+      </w:r>
+      <w:r>
+        <w:t xml:space="preserve"> </w:t>
+      </w:r>
+      <w:r>
+        <w:t xml:space="preserve">[1] 0.585</w:t>
+      </w:r>
+    </w:p>
+    <w:p>
+      <w:pPr>
         <w:pStyle w:val="Heading3"/>
       </w:pPr>
       <w:bookmarkStart w:id="38" w:name="immediate-word-recall---loneliness"/>
@@ -5616,13 +6420,13 @@
         <w:pStyle w:val="FirstParagraph"/>
       </w:pPr>
       <w:r>
-        <w:t xml:space="preserve">Convergence problems arose in the estimation of the bivariate immediate word recall - loneliness model such that the full ALT model did not converge and thus could not be the comparison model. Examination of the model suggested that convergence issues may have been due to model miss-specification. Thus, model comparison was limited to converged models. The results of this model comparison indicate that the slope of loneliness can be removed, time specific correlations can be removed, and autoregressive parameters for both immediate word recall and loneliness can be constrained to equality over time without a significant reduction in model fit from the ALT model with the social slope fixed to 0 (see Table X). Thus the model with the best fit according to all fit indices examined and showed acceptable model fit across all indices is the ALT model with a cognitive and . Looking at the results of this model in more detail, the correlation between the first measurement points was not significant (corr. =</w:t>
-      </w:r>
-      <w:r>
-        <w:t xml:space="preserve"> </w:t>
-      </w:r>
-      <w:r>
-        <w:t xml:space="preserve">0.01,</w:t>
+        <w:t xml:space="preserve">Convergence problems arose in the estimation of the bivariate immediate word recall - loneliness model such that the full ALT model did not converge and thus could not be the comparison model. Examination of the model suggested that convergence issues may have been due to model miss-specification. Thus, model comparison was limited to converged models. The results of this model comparison indicate that the slope of loneliness can be removed, time specific correlations can be removed, and autoregressive parameters for both immediate word recall and loneliness can be constrained to equality over time without a significant reduction in model fit from the ALT model with the social slope fixed to 0 (see Table X). Looking at the results of this model in more detail, the correlation between the intercept factors was not signficant (corr. =</w:t>
+      </w:r>
+      <w:r>
+        <w:t xml:space="preserve"> </w:t>
+      </w:r>
+      <w:r>
+        <w:t xml:space="preserve">,</w:t>
       </w:r>
       <w:r>
         <w:t xml:space="preserve"> </w:t>
@@ -5637,13 +6441,13 @@
         <w:t xml:space="preserve"> </w:t>
       </w:r>
       <w:r>
-        <w:t xml:space="preserve">= 0.43). The correlation between the intercept factors was signficant (corr. =</w:t>
-      </w:r>
-      <w:r>
-        <w:t xml:space="preserve"> </w:t>
-      </w:r>
-      <w:r>
-        <w:t xml:space="preserve">-0.08,</w:t>
+        <w:t xml:space="preserve">= ) nor was the correlation between time 1 loneliness and time 1 immediate word recall (corr. =</w:t>
+      </w:r>
+      <w:r>
+        <w:t xml:space="preserve"> </w:t>
+      </w:r>
+      <w:r>
+        <w:t xml:space="preserve">-0.01,</w:t>
       </w:r>
       <w:r>
         <w:t xml:space="preserve"> </w:t>
@@ -5658,13 +6462,7 @@
         <w:t xml:space="preserve"> </w:t>
       </w:r>
       <w:r>
-        <w:t xml:space="preserve">= 0). Note that in these models the intercept represents the portion of the time 2 variable remaining unexplained by the time 1 variable, thus this unexplained portion of immdediate word recall performance and loneliness were significantly related but initial levels of each were not. Further, that the time-specific correlations could be removed without changing the overall fit of the model indicates that the time-specific uniquenesses, after accounting for the slope, of loneliness and immediate word recall are not related. There was no significant relation between the linear slope of immediate word recall and the linear slope of loneliness (corr. =</w:t>
-      </w:r>
-      <w:r>
-        <w:t xml:space="preserve"> </w:t>
-      </w:r>
-      <w:r>
-        <w:t xml:space="preserve">0,</w:t>
+        <w:t xml:space="preserve">= 0.46). Note that in these models the intercept represents the portion of the time 2 variable remaining unexplained by the time 1 variable. Further, that the time-specific correlations could be removed without changing the overall fit of the model indicates that the time-specific uniquenesses, after accounting for the slope of immediate word recall, are not related. The cross-lagged regressions of loneliness-on-immediate word recall were all signficant except for time 2 loneliness predicting time 3 immediate word recall performance and state like deviations immediate word recall performance significantly predicted state like deviations in loneliness across all occasions indicating a reciprical relationship. Specifically, state-like deviations in loneliness at time 1 significantly predicted state-like deviations in immediate word recall performance at time 2 (-0.12,</w:t>
       </w:r>
       <w:r>
         <w:t xml:space="preserve"> </w:t>
@@ -5679,7 +6477,19 @@
         <w:t xml:space="preserve"> </w:t>
       </w:r>
       <w:r>
-        <w:t xml:space="preserve">= 0.70). The cross-lagged regressions of loneliness-on-immediate word recall were consistently not signficant indicating that state-like deviations in immediate word recall performance were not predictive of state-like deviations in loneliness two years later (0.08,</w:t>
+        <w:t xml:space="preserve">=</w:t>
+      </w:r>
+      <w:r>
+        <w:t xml:space="preserve"> </w:t>
+      </w:r>
+      <w:r>
+        <w:t xml:space="preserve">0.03), state-like deviations in loneliness at time 2</w:t>
+      </w:r>
+      <w:r>
+        <w:t xml:space="preserve"> </w:t>
+      </w:r>
+      <w:r>
+        <w:t xml:space="preserve">(-0.08,</w:t>
       </w:r>
       <w:r>
         <w:t xml:space="preserve"> </w:t>
@@ -5694,13 +6504,7 @@
         <w:t xml:space="preserve"> </w:t>
       </w:r>
       <w:r>
-        <w:t xml:space="preserve">=</w:t>
-      </w:r>
-      <w:r>
-        <w:t xml:space="preserve"> </w:t>
-      </w:r>
-      <w:r>
-        <w:t xml:space="preserve">0.03). However, the immediate-word-recall-on-loneliness cross-lagged regressions showed a small but significant effect that decreased to non-significance over time. Specifically, state-like deviations in loneliness at time 1 significantly predicted state-like deviations in immediate word recall performance at time 2 (0.06,</w:t>
+        <w:t xml:space="preserve">= 0.07) did not significantly predict state-like deviations in immediate word recall performance at time 3 but state-like deviations in loneliness did predict immediate word recall performance at time 3 (-0.19,</w:t>
       </w:r>
       <w:r>
         <w:t xml:space="preserve"> </w:t>
@@ -5715,19 +6519,7 @@
         <w:t xml:space="preserve"> </w:t>
       </w:r>
       <w:r>
-        <w:t xml:space="preserve">=</w:t>
-      </w:r>
-      <w:r>
-        <w:t xml:space="preserve"> </w:t>
-      </w:r>
-      <w:r>
-        <w:t xml:space="preserve">0.04), and state-like deviations in loneliness at time 2</w:t>
-      </w:r>
-      <w:r>
-        <w:t xml:space="preserve"> </w:t>
-      </w:r>
-      <w:r>
-        <w:t xml:space="preserve">(0.08,</w:t>
+        <w:t xml:space="preserve">= 0), 4 (-0.18,</w:t>
       </w:r>
       <w:r>
         <w:t xml:space="preserve"> </w:t>
@@ -5742,7 +6534,13 @@
         <w:t xml:space="preserve"> </w:t>
       </w:r>
       <w:r>
-        <w:t xml:space="preserve">= 0.03) significantly predicted state-like deviations in immediate word recall performance at time 3 but this was not true of state-like deviations in loneliness at time 3 (-0.04,</w:t>
+        <w:t xml:space="preserve">= 0), or 5</w:t>
+      </w:r>
+      <w:r>
+        <w:t xml:space="preserve"> </w:t>
+      </w:r>
+      <w:r>
+        <w:t xml:space="preserve">(-0.18,</w:t>
       </w:r>
       <w:r>
         <w:t xml:space="preserve"> </w:t>
@@ -5757,43 +6555,7 @@
         <w:t xml:space="preserve"> </w:t>
       </w:r>
       <w:r>
-        <w:t xml:space="preserve">= 0.51), 4 (-0.04,</w:t>
-      </w:r>
-      <w:r>
-        <w:t xml:space="preserve"> </w:t>
-      </w:r>
-      <w:r>
-        <w:rPr>
-          <w:i/>
-        </w:rPr>
-        <w:t xml:space="preserve">p</w:t>
-      </w:r>
-      <w:r>
-        <w:t xml:space="preserve"> </w:t>
-      </w:r>
-      <w:r>
-        <w:t xml:space="preserve">= 0.53), or 5</w:t>
-      </w:r>
-      <w:r>
-        <w:t xml:space="preserve"> </w:t>
-      </w:r>
-      <w:r>
-        <w:t xml:space="preserve">(-0.06,</w:t>
-      </w:r>
-      <w:r>
-        <w:t xml:space="preserve"> </w:t>
-      </w:r>
-      <w:r>
-        <w:rPr>
-          <w:i/>
-        </w:rPr>
-        <w:t xml:space="preserve">p</w:t>
-      </w:r>
-      <w:r>
-        <w:t xml:space="preserve"> </w:t>
-      </w:r>
-      <w:r>
-        <w:t xml:space="preserve">= 0.53).</w:t>
+        <w:t xml:space="preserve">= 0.00).</w:t>
       </w:r>
     </w:p>
     <w:p>
@@ -5859,7 +6621,7 @@
         <w:pStyle w:val="FirstParagraph"/>
       </w:pPr>
       <w:r>
-        <w:t xml:space="preserve">A series of models were run to investigate the relations between immediate word recall performance and social contact. The results of these bivariate models, in contrast to the univariate social contact models, indicate that the slope variance of social contact can be constrained to 0 without significantly affecting model fit. However, the variance was retained to maintain consistency with other models including social contact. For the bivariate ALT model the time-specific correlations of immediate word recall and social contact were excluded and autoregressive parameters for both immediate word recall and social contact were constrained to equality over time because these restrictions did not significantly decrease model fit. All other restrictions resulted in a significant decrease in model fit, thus, model 13 was identifed as the best fitting model according to the chi-square difference test (see Table ). This model had excellent model fit according to all fit indices. Examining the results of this model in more detail, the correlation between inital immediate word recall performance and social contact was not significant (corr. =</w:t>
+        <w:t xml:space="preserve">A series of models were run to investigate the relations between immediate word recall performance and social contact. Convergence problems arose in the estimation of models that included a linear trajectory term (slope) for social contact including the full ALT model. Thus, bivariate model results were compared among models estimated with level of social contact (intercept term) and autoregressive and cross-lagged components estimated only. The results of these bivariate models indicate that in addition to this restriction, time-specific correlations can be excluded, and the immediate word recall autoregressive components can be constrained to equality over time without a significant decrease in model fit according to the chi-square difference test (see Table ). The final model had excellent model fit according to all fit indices. Examining the results of this model in more detail, the correlation between inital immediate word recall performance and social contact was not significant (corr. =</w:t>
       </w:r>
       <w:r>
         <w:t xml:space="preserve"> </w:t>
@@ -5880,7 +6642,7 @@
         <w:t xml:space="preserve"> </w:t>
       </w:r>
       <w:r>
-        <w:t xml:space="preserve">= 0.18). The correlation between the intercept factors was signficant (corr. =</w:t>
+        <w:t xml:space="preserve">= 0.18). The correlation between the intercept factors was also not signficant (corr. =</w:t>
       </w:r>
       <w:r>
         <w:t xml:space="preserve"> </w:t>
@@ -5901,7 +6663,7 @@
         <w:t xml:space="preserve"> </w:t>
       </w:r>
       <w:r>
-        <w:t xml:space="preserve">= 0). Estimating time-specific correlations between immediate word recall and social contact did not significantly affect model fit indicating that there was no significant relationship between the time-specific uniqueness of each process after accounting for overall slope. The autoregressive parameters were constrained across time and not significant indicating that deviations from the linear slope trajectory were not significantly related to deviations from that trajectory at the next occasion for either immediate word recall performance or social contact. The cross-lagged parameters were allowed to vary over time. The social contact-on-immediate word recall regressions were consistently not significant. However, the immediate word recall-on-social contact cross-lagged regressions became significant over time. More specifically, state-like deviations in time 1 social contact was not related to state-like deviations in time 2 immediate word recall nor were state-like deviations in time 2 social contact related to time 3 state like deviations in immediate word recall. However, state-like deviations in social contact at time 3 were significantly related to state-like deviations in immediate word recall at time 4. The relation between state-like deviations in social contact at time 4 and state-like deviations in immediate recall at time 5 just reached significance and this was maintained in the relation between time 5 social contact and time 6 immediate word recall. This indicates that deviations from the linear trajectory of social contact increase in their ability to predict deviations in the linear trajectory of immediate word recall performance over time from not being predictive to having a small but significant relation. This relation is negative suggesting that those with greater than expected social contact show worse than expected immediate word recall performance two years later. The relation between the linear slope terms of immediate word recall performance and social contact was significant and positive, indicating that overall trajectories of social contact and immediate word recall performance trend together but that deviations from these trajectories have different relations.</w:t>
+        <w:t xml:space="preserve">= 0). The autoregressive parameters of immediate word recall were constrained across time and not significant indicating that deviations from the linear slope trajectory were not significantly related to deviations from that trajectory at the next occasion. The cross-lagged parameters were allowed to vary over time. The social contact-on-immediate word recall regressions were consistently significant. The immediate word recall-on-social contact cross-lagged regressions were also consistently significant, indicating a reciprical relationship.</w:t>
       </w:r>
     </w:p>
     <w:p>
@@ -5946,7 +6708,7 @@
         <w:pStyle w:val="FirstParagraph"/>
       </w:pPr>
       <w:r>
-        <w:t xml:space="preserve">The model fit results of the bivariate ALT model of immediate word recall performance and self-reported social support are reported in Table X. Estimating bivariate models with a series of constraints revealed that the following constraints could be applied without a significant change in model fit: the time-specific correlations between uniquenesses of immediate word recall performance and social support can be excluded and the autoregressive parameters of both immediate word recall and social support can be constrained to equality over time without significantly changing model fit according to the ∆χ2 (model 13). All other contraints significantly decreased model fit, thus Model 13 is the best fitting model according to all fit indices. Examining the results of this model more closely, the correlation between inital immediate word recall performance and social support was not significant (corr. =</w:t>
+        <w:t xml:space="preserve">Convergence problems arose with some of the models, including the full ALT model. The fit of all properly converged bivariate ALT models of immediate word recall performance and self-reported social support are reported in Table X. Estimating bivariate models with a series of constraints revealed that the following constraints could be applied without a significant change in model fit: the slope of social support can be excluded, the time-specific correlations between uniquenesses of immediate word recall performance and social support can be excluded, and the autoregressive parameters of both immediate word recall and social support can be constrained to equality over time without significantly changing model fit according to the ∆χ2. All other contraints significantly decreased model fit. Examining the results of this model more closely, the correlation between inital immediate word recall performance and social support was not significant (corr. =</w:t>
       </w:r>
       <w:r>
         <w:t xml:space="preserve"> </w:t>
@@ -5988,28 +6750,7 @@
         <w:t xml:space="preserve"> </w:t>
       </w:r>
       <w:r>
-        <w:t xml:space="preserve">= 0.86). There was no significant association between the linear slopes of immediate word recall and social support (corr. =</w:t>
-      </w:r>
-      <w:r>
-        <w:t xml:space="preserve"> </w:t>
-      </w:r>
-      <w:r>
-        <w:t xml:space="preserve">-0.00,</w:t>
-      </w:r>
-      <w:r>
-        <w:t xml:space="preserve"> </w:t>
-      </w:r>
-      <w:r>
-        <w:rPr>
-          <w:i/>
-        </w:rPr>
-        <w:t xml:space="preserve">p</w:t>
-      </w:r>
-      <w:r>
-        <w:t xml:space="preserve"> </w:t>
-      </w:r>
-      <w:r>
-        <w:t xml:space="preserve">= 0.47). The cross-lagged immediate word recall-on-social support regressions could not be constrained to equality over time without a significant decrease in model fit (model 14). Examination of these parameters shows that time-specific deviations in social support initally predicted time-specific deviations in immediate word recall but that this effect decreases to non-significance over time (see Figure 15). The association is positive indicating that, after accounting for linear trajectory, higher reported social support was associated with better immediate word recall two years later.</w:t>
+        <w:t xml:space="preserve">= 0.86). The cross-lagged immediate word recall-on-social support regressions could not be constrained to equality over time without a significant decrease in model fit. Examination of these parameters shows that only time-specific deviations in social support at time two predicted time-specific deviations in immediate word recall at time 3. All other cross-lagged associations were not significant. The association is positive indicating that, after accounting for linear trajectory, higher reported social support at time two was associated with better immediate word recall two years later.</w:t>
       </w:r>
     </w:p>
     <w:p>
@@ -6054,7 +6795,7 @@
         <w:pStyle w:val="FirstParagraph"/>
       </w:pPr>
       <w:r>
-        <w:t xml:space="preserve">Model fit indices and comparisons are presented in Table X. Examining model fit results revealed the following constraints could be added without a significant loss in model fit: excluding time-specific correlations between the uniquenesses of immediate word recall and social network and the autoregressive parameters were constrained to be equal over time. Thus, model 11 was retained as the model with the best fit according to all fit indices examined except for SRMR which showed very slightly better fit for the model with the social network autoregressions also fixed. Model 11 showed good model fit according to all indices. Examining the results of this model more closely revealed that the correlation between inital immediate word recall performance and social network was not significant (corr. =</w:t>
+        <w:t xml:space="preserve">Model fit indices and comparisons are presented in Table X. There were convergence problems with some models including the full ALT model, thus only models that converged where compared. Examining model fit results revealed that the best fitting model was the ALT model with only level of social network modeled (intercept), without time specific correlations between immediate word recall and social network, and with the autoregressive parameters of immediate word recall constrained to be equal over time. This model showed good model fit according to all indices. Examining the results of this model more closely revealed that the correlation between inital immediate word recall performance and social network was not significant (corr. =</w:t>
       </w:r>
       <w:r>
         <w:t xml:space="preserve"> </w:t>
@@ -6075,13 +6816,13 @@
         <w:t xml:space="preserve"> </w:t>
       </w:r>
       <w:r>
-        <w:t xml:space="preserve">= 0.70). However, correlation between the intercept factors was signficant (corr. =</w:t>
-      </w:r>
-      <w:r>
-        <w:t xml:space="preserve"> </w:t>
-      </w:r>
-      <w:r>
-        <w:t xml:space="preserve">0.08,</w:t>
+        <w:t xml:space="preserve">= 0.79). The correlation between the intercept factors was also not signficant (corr. =</w:t>
+      </w:r>
+      <w:r>
+        <w:t xml:space="preserve"> </w:t>
+      </w:r>
+      <w:r>
+        <w:t xml:space="preserve">,</w:t>
       </w:r>
       <w:r>
         <w:t xml:space="preserve"> </w:t>
@@ -6096,28 +6837,7 @@
         <w:t xml:space="preserve"> </w:t>
       </w:r>
       <w:r>
-        <w:t xml:space="preserve">= 0). The immediate word recall-on-social network were free to vary over time but still remained consistently not significant. However, the social network-on-immediate word recall cross-lagged regressions showed a variable effect over time (see Figure 16). Deviations from the linear slope in immediate word recall performance did not predict deviations from the linear slope in social network size two years later for the first measurement occasions but immediate word recall at time 3 showed a small but significantly negative relationship with social network size at time 4. Time specific deviations in immediate recall performance at time 4 did not predict deviations in social network size at time 5 however, deviations in immediate recall performance at time 5 significantly and positively predicted deviations in social network size at time 6. There was no significant relationship between the linear slope trajectories of immediate word recall performance and social network</w:t>
-      </w:r>
-      <w:r>
-        <w:t xml:space="preserve"> </w:t>
-      </w:r>
-      <w:r>
-        <w:t xml:space="preserve">(0,</w:t>
-      </w:r>
-      <w:r>
-        <w:t xml:space="preserve"> </w:t>
-      </w:r>
-      <w:r>
-        <w:rPr>
-          <w:i/>
-        </w:rPr>
-        <w:t xml:space="preserve">p</w:t>
-      </w:r>
-      <w:r>
-        <w:t xml:space="preserve"> </w:t>
-      </w:r>
-      <w:r>
-        <w:t xml:space="preserve">= 0.42).</w:t>
+        <w:t xml:space="preserve">= ). The immediate word recall-on-social network cross-lagged regression of time 1 social network predicting time 2 immediate word recall was not significant but at all other occasions deviations from social network level significantly predicted deviations from the predicted trajectory of immediate word recall performance two years later. The social network-on-immediate word recall cross-lagged regressions showed a variable effect over time (see Figure 16). Deviations from the linear slope in immediate word recall performance significantly predicted deviations from predicted level social network of size two years later at the first measurement occasions but immediate word recall at time 2 and time 3 did not significantly predict deviations from the initial social network size at time 3 and time 4 respectively. Time specific deviations in immediate recall performance at time 4 did predicted deviations in social network size at time 5, and deviations in immediate recall performance at time 5 significantly and positively predicted deviations in social network size at time 6.</w:t>
       </w:r>
     </w:p>
     <w:p>
@@ -6159,7 +6879,7 @@
         <w:pStyle w:val="FirstParagraph"/>
       </w:pPr>
       <w:r>
-        <w:t xml:space="preserve">The model fit results of the bivariate ALT model of delayed word recall performance and self-reported loneliness are reported in Table 2. Model fit results show that the following constraints can be added without a reduction in model fit: time specific correlations between delayed word recall performance and loneliness can be removed, and the autoregressive parameters for both processes can be fixed to equality over time. Although the model fit decrease when the variance of the slope term for loneliness was fixed to 0 was also not significant the slope term and variance was retained because the although there was no significant overall slope for loneliness there was a small but significant variance in slope. Thus, the the ALT model without time-specific correlations between delayed word recall and loneliness, and fixed autoregressions for both processes was retained. Results reveal that deviations from the predicted trajectory in delayed word recall performance did not predict later delayed word recall performance. Deviations from the the predicted trajectory of loneliness did significantly predict later deviations (</w:t>
+        <w:t xml:space="preserve">The model fit results of the bivariate ALT model of delayed word recall performance and self-reported loneliness are reported in Table 2. Some of the models, including the full ALT model did not converge, likely due to model misspecification. Although the first ALT model in the series that converged was the model with fixed cognitive slope the model fit of this was inferior to models without the loneliness slope, this is consistent with the results of the univariate loneliness models and other bivariate loneliness - cognitive function pairs. Model fit results show that the following constraints can be added without a reduction in model fit: the slope term for loneliness can be excluded, time specific correlations between delayed word recall performance and loneliness can be removed, and the autoregressive parameters for both processes can be fixed to equality over time. However, constraining the cross-lagged regression components to being stationary over time resulted in significantly poorer model fit. Thus, the the ALT model without the loneliness slope, time-specific correlations between delayed word recall and loneliness, and fixed autoregressions for both processes was retained. Results reveal that deviations from the predicted trajectory in delayed word recall performance did not predict later delayed word recall performance. Deviations from the the predicted level of loneliness did significantly predict later deviations (</w:t>
       </w:r>
       <m:oMath>
         <m:sSub>
@@ -6206,7 +6926,7 @@
         <w:t xml:space="preserve"> </w:t>
       </w:r>
       <w:r>
-        <w:t xml:space="preserve">= 0.03). Examining the results of this model more closely revealed that the correlation between inital delayed word recall performance and social network was not significant (corr. =</w:t>
+        <w:t xml:space="preserve">= 0.03) with increased loneliness predicting increased loneliness two years later. Examining the results of this model more closely revealed that the correlation between inital delayed word recall performance and social network was significant (corr. =</w:t>
       </w:r>
       <w:r>
         <w:t xml:space="preserve"> </w:t>
@@ -6227,7 +6947,7 @@
         <w:t xml:space="preserve"> </w:t>
       </w:r>
       <w:r>
-        <w:t xml:space="preserve">= 0.51). However, correlation between the intercept factors was signficant (corr. =</w:t>
+        <w:t xml:space="preserve">= 0.51). However, correlation between the intercept factors was not signficant (corr. =</w:t>
       </w:r>
       <w:r>
         <w:t xml:space="preserve"> </w:t>
@@ -6248,22 +6968,7 @@
         <w:t xml:space="preserve"> </w:t>
       </w:r>
       <w:r>
-        <w:t xml:space="preserve">= 0). There was no significant relation between the trajectory of delayed recall performance and self-reported loneliness (0,</w:t>
-      </w:r>
-      <w:r>
-        <w:t xml:space="preserve"> </w:t>
-      </w:r>
-      <w:r>
-        <w:rPr>
-          <w:i/>
-        </w:rPr>
-        <w:t xml:space="preserve">p</w:t>
-      </w:r>
-      <w:r>
-        <w:t xml:space="preserve"> </w:t>
-      </w:r>
-      <w:r>
-        <w:t xml:space="preserve">= 0.63). The cross-lagged regression terms both delayed word recall - on - loneliness and loneliness - on - delayed word recall could not be contrained over time without a significant decrease in model fit. The delayed word recall - on - loneliness cross-lagged regressions were largely not significant with the exception of deviations in loneliness at time 2 significantly predicting deviations in delayed word recall performance at time 3. None of the loneliness - on - delayed word recall cross-lagged regressions were significant indicating that time-specific deviations, after accounting for linear change, in delayed recall performance was not significantly related to any later deviations in self-reported loneliness, after accounting for overall level and linear change in loneliness. The covariates were then added to this model.</w:t>
+        <w:t xml:space="preserve">= 0). The cross-lagged regression terms both delayed word recall - on - loneliness and loneliness - on - delayed word recall could not be contrained over time without a significant decrease in model fit. Both cross-lagged regressions were significant indicating that each occasion time-specific increases in loneliness, from overall level, predicted decreased delayed word recall performance two years later. Further, decreases in delayed word recall performance, over an above that predicted from overall linear change over time, predicted increases in loneliness two years later. The covariates were then added to this model.</w:t>
       </w:r>
     </w:p>
     <w:p>
@@ -6306,13 +7011,13 @@
         <w:pStyle w:val="FirstParagraph"/>
       </w:pPr>
       <w:r>
-        <w:t xml:space="preserve">The model fit results of the bivariate ALT model of delayed word recall performance and social contact are reported in Table X. The bivariate model results showed that several constraints can be added without a significant reduction in model fit. Specifically, the correlations of time-specific uniquenesses can be excluded (model 9) and the autoregressive parameters of delayed word recall and the autoregressive parameters of social contact can both be constrained to equality over time. However, constraining the cross-lagged parameters of delayed word recall - on - social contact and social contact - on - cognitive resulted in significantly poorer model fit, thus, model 12 is the best fitting model according the ∆χ2. The results of this model show that the correlation between initial delayed word recall performance and intital social contact was not significant (corr. =</w:t>
-      </w:r>
-      <w:r>
-        <w:t xml:space="preserve"> </w:t>
-      </w:r>
-      <w:r>
-        <w:t xml:space="preserve">-0.09,</w:t>
+        <w:t xml:space="preserve">The model fit results of the bivariate ALT model of delayed word recall performance and social contact are reported in Table X. Some models did not converge and so model comparison is limited to converged models. The bivariate model results showed that several constraints can be added without a significant reduction in model fit. Specifically, the slope of social contact is excluded, the time-specific correlations between delayed word recall and social contact can be excluded, and the autoregressive parameters of delayed word recall can be constrained to equality over time. However, constraining the autoregressive parameters for social contact and cross-lagged parameters of delayed word recall - on - social contact and social contact - on - cognitive resulted in significantly poorer model fit. Model 11 is the best fitting model according the ∆χ2. The results of this model show that the correlation between initial delayed word recall performance and intital social contact was not significant (corr. =</w:t>
+      </w:r>
+      <w:r>
+        <w:t xml:space="preserve"> </w:t>
+      </w:r>
+      <w:r>
+        <w:t xml:space="preserve">0.20,</w:t>
       </w:r>
       <w:r>
         <w:t xml:space="preserve"> </w:t>
@@ -6327,13 +7032,13 @@
         <w:t xml:space="preserve"> </w:t>
       </w:r>
       <w:r>
-        <w:t xml:space="preserve">= 0.81). The correlation between the intercept terms of delayed word recall and social contact was significant (corr. =</w:t>
-      </w:r>
-      <w:r>
-        <w:t xml:space="preserve"> </w:t>
-      </w:r>
-      <w:r>
-        <w:t xml:space="preserve">2.52,</w:t>
+        <w:t xml:space="preserve">= 0.60). The correlation between the intercept terms of delayed word recall and social contact was also not significant (corr. =</w:t>
+      </w:r>
+      <w:r>
+        <w:t xml:space="preserve"> </w:t>
+      </w:r>
+      <w:r>
+        <w:t xml:space="preserve">,</w:t>
       </w:r>
       <w:r>
         <w:t xml:space="preserve"> </w:t>
@@ -6348,22 +7053,7 @@
         <w:t xml:space="preserve"> </w:t>
       </w:r>
       <w:r>
-        <w:t xml:space="preserve">= 0). There was a significant relationship between the trajectory of delayed recall performance and social contact (0.02,</w:t>
-      </w:r>
-      <w:r>
-        <w:t xml:space="preserve"> </w:t>
-      </w:r>
-      <w:r>
-        <w:rPr>
-          <w:i/>
-        </w:rPr>
-        <w:t xml:space="preserve">p</w:t>
-      </w:r>
-      <w:r>
-        <w:t xml:space="preserve"> </w:t>
-      </w:r>
-      <w:r>
-        <w:t xml:space="preserve">= 0.00). Although they were allowed to vary over time all cross-lagged regression parameters were not significant indicating that there was no significant relationship between time-specific deviations from their linear trajectories were not related.</w:t>
+        <w:t xml:space="preserve">= ). Time-specific deviations from level of social contact did not predict time-specific devations from the predicted trajectory of at time 2. Time-specific deviations from level of social contact at all other occasions significantly predicted deviations from the linear trajectory of delayed word recall two years later. At all occasions, deviations from in delayed word recall significantly predicted deviations from social contact two years later.</w:t>
       </w:r>
     </w:p>
     <w:p>
@@ -6406,7 +7096,7 @@
         <w:pStyle w:val="FirstParagraph"/>
       </w:pPr>
       <w:r>
-        <w:t xml:space="preserve">The model fit results of the bivariate models of delayed word recall and social supported are presented in Table X. The progressive addition of further constraints showed that the correlations of time-specific uniquenesses of delayed word recall performance and social support could be excluded without a significant reduction in model fit (model 9). As described above the autoregressions of both delayed word recall and social support could be constrained to equality over time without a significant reduction in model fit (model 13). Constraining the cross-lagged regressions of delayed word recall - on - social support resulted in a significant loss in model fit (model 14) but the cross-lagged regressions of social support on delayed word recall did not result in a significant reduction in model fit (model 15). Thus model 15 is the best fitting model according to most fit indices and the ∆χ2 test. The results of this model show that the correlation between inital delayed recall performance and initial self reported social support was not signicant 0.01,</w:t>
+        <w:t xml:space="preserve">Model convergence issues arose for some of the models including the full ALT model. The model fit results of the bivariate models of delayed word recall and social supported that converged are presented in Table X. The progressive addition of further constraints showed that the slope of social support could be excluded, the correlations of time-specific uniquenesses of delayed word recall performance and social support could be excluded and the autoregressions of both delayed word recall and social support could be constrained to equality over time without a significant reduction in model fit (model 13b). Constraining the cross-lagged regressions of delayed word recall - on - social support and social support on delayed word recall resulted in a significant reduction in model fit (model 14b). Thus model 13b is the best fitting model according to most fit indices and the ∆χ2 test. The results of this model show that the correlation between inital delayed recall performance and initial self reported social support was not signicant 0.01,</w:t>
       </w:r>
       <w:r>
         <w:t xml:space="preserve"> </w:t>
@@ -6421,13 +7111,13 @@
         <w:t xml:space="preserve"> </w:t>
       </w:r>
       <w:r>
-        <w:t xml:space="preserve">= 0.93). The correlation between the intercept terms of delayed word recall and social contact was also not significant (corr. =</w:t>
-      </w:r>
-      <w:r>
-        <w:t xml:space="preserve"> </w:t>
-      </w:r>
-      <w:r>
-        <w:t xml:space="preserve">-0.01,</w:t>
+        <w:t xml:space="preserve">= 0.92). The correlation between the intercept terms of delayed word recall and social contact was also not significant (corr. =</w:t>
+      </w:r>
+      <w:r>
+        <w:t xml:space="preserve"> </w:t>
+      </w:r>
+      <w:r>
+        <w:t xml:space="preserve">,</w:t>
       </w:r>
       <w:r>
         <w:t xml:space="preserve"> </w:t>
@@ -6442,22 +7132,7 @@
         <w:t xml:space="preserve"> </w:t>
       </w:r>
       <w:r>
-        <w:t xml:space="preserve">= 0.87). There was no significant relationship between the trajectories of delayed word recall performance and social support (-0.00,</w:t>
-      </w:r>
-      <w:r>
-        <w:t xml:space="preserve"> </w:t>
-      </w:r>
-      <w:r>
-        <w:rPr>
-          <w:i/>
-        </w:rPr>
-        <w:t xml:space="preserve">p</w:t>
-      </w:r>
-      <w:r>
-        <w:t xml:space="preserve"> </w:t>
-      </w:r>
-      <w:r>
-        <w:t xml:space="preserve">= 0.07). The social support - on - delayed word recall cross-lagged regressions were not significant. The cross-lagged regression terms of delayed word recall performance - on - social support showed a consistently positive relationship that ranged from 0.018 to 0.034 and although the parameter estimate was consistently within this range only the first two waves were significant.</w:t>
+        <w:t xml:space="preserve">= ). The social support - on - delayed word recall cross-lagged regressions were not significant across all occasions. The cross-lagged regression terms of delayed word recall performance - on - social support was significant and positive for the first two occasions and decreased to non-significance over time. Meaning that social support at time 1 predicted delayed word recall at time 2 such that those with more social support at time 1 had better delayed word recall scores at time 2. Social support at time 2 also significantly and positively predicted delayed word recall performance at time 3.</w:t>
       </w:r>
     </w:p>
     <w:p>
@@ -6508,13 +7183,13 @@
         <w:pStyle w:val="FirstParagraph"/>
       </w:pPr>
       <w:r>
-        <w:t xml:space="preserve">The model fit results of the bivariate models of delayed word recall are presented in Table . In this model series, unlike the other bivariate ALT models, excluding the time specific uniquenesses signficantly decreased model fit. Examining the time-specific uniqueness' correlations between delayed word recall and social network did not reveal a decernible pattern. There was a significant correlation between time-specific uniquenesses at times 2 and 3 but the direction of the correlations were opposite of one another with a positive relationship at time 2 and a negative relationship at time 3. As described above the autoregressive parameters for delayed word recall could be constrained to equality over time but the autoregressive parameters for social network could not be constrained without a significant reduction in model fit. The delayed word recall - on - social network parameter could not be constrained to equality without a significant reduction in model fit (model 14) but the social network on delayed word recall regressions could be constrained (model 15). However, none of either the social network - on - delayed word recall or delayed word recall - on - social network cross-lagged regressions were significant. In this model, the correlation between inital delayed recall performance and initial social network was not signicant</w:t>
-      </w:r>
-      <w:r>
-        <w:t xml:space="preserve"> </w:t>
-      </w:r>
-      <w:r>
-        <w:t xml:space="preserve">0.04,</w:t>
+        <w:t xml:space="preserve">The model fit results of the bivariate models of delayed word recall are presented in Table X. In this model series, like the other model series, convergence problems limited the number of models for comparison. Models with only the intercept term from social network modeled all converged without issue. Further, in models that did converge with the slope term showed that there was no significant mean change in social network size over time and there was no significant variance in the trajectory of social networks indicating that social network is consisent across time with little variation. Thus the slope parameter was excluded. Further, the time specific correlations between social network size and delayed word recall could be excluded and the autoregressive parameters for delayed word recall could be constrained to equality over time without a significant reduction in model fit thus these were restrictions were retained in the final model. In final model, the correlation between inital delayed recall performance and initial social network was not signicant</w:t>
+      </w:r>
+      <w:r>
+        <w:t xml:space="preserve"> </w:t>
+      </w:r>
+      <w:r>
+        <w:t xml:space="preserve">0.03,</w:t>
       </w:r>
       <w:r>
         <w:t xml:space="preserve"> </w:t>
@@ -6529,7 +7204,7 @@
         <w:t xml:space="preserve"> </w:t>
       </w:r>
       <w:r>
-        <w:t xml:space="preserve">= 0.25). However, the correlation between the intercept terms of delayed word recall and social network was significant (corr. = 0.12,</w:t>
+        <w:t xml:space="preserve">= 0.33). The correlation between the intercept terms of delayed word recall and social network was also not significant (corr. = ,</w:t>
       </w:r>
       <w:r>
         <w:t xml:space="preserve"> </w:t>
@@ -6544,22 +7219,7 @@
         <w:t xml:space="preserve"> </w:t>
       </w:r>
       <w:r>
-        <w:t xml:space="preserve">= 0). The relationship between the trajectories of delayed word recall performance and social network was trending towards significance (0.00,</w:t>
-      </w:r>
-      <w:r>
-        <w:t xml:space="preserve"> </w:t>
-      </w:r>
-      <w:r>
-        <w:rPr>
-          <w:i/>
-        </w:rPr>
-        <w:t xml:space="preserve">p</w:t>
-      </w:r>
-      <w:r>
-        <w:t xml:space="preserve"> </w:t>
-      </w:r>
-      <w:r>
-        <w:t xml:space="preserve">= 0.06). Examining the final model (model 15) compared to the full ALT, there were no changes in model interpretation except for the two significant time-specific correlations. Thus, covariates were added to the model with no time-specific correlations.</w:t>
+        <w:t xml:space="preserve">= ). The cross-lagged regression of delayed word recall performance on social network was initially not significant (social network size at time 1, time 2, and time 3 did not predict delayed word recall performance at time 2, time 3, and time 4 respectively). However, time 4 and time 5 social network size did significantly predict time 5 and time 6 delayed word recall performance. The cross-lagged regression parameters of social network on delayed word recall was significant at time 1, time 4, and time 5 such that delayed word recall performance at time 1, time 4, and time 5 significantly predicted social network size at time 2, time 5, and time 6 respectively.</w:t>
       </w:r>
     </w:p>
     <w:p>
@@ -6580,7 +7240,7 @@
         <w:pStyle w:val="FirstParagraph"/>
       </w:pPr>
       <w:r>
-        <w:t xml:space="preserve">The results of the bivariate models with mental status and loneliness are presented in Table. Progessively investigating model constraints showed that the following constraints could be added without a significant reduction in model fit: excluding the loneliness slope, excluding the time specific correlations between loneliness and mental status, and constraining the loneliness autoregressive parameters to equality over time. Thus, the model that is the best fitting according to the model fit indices is model 15. However, investigating the full model revealed that the slope of loneliness was significant Examining the parameter estimates of this model reveals that the inital values of mental status and loneliness are not significantly correlated, (corr. =</w:t>
+        <w:t xml:space="preserve">The results of the bivariate models with mental status and loneliness are presented in Table. Progessively investigating model constraints showed that the following constraints could be added without a significant reduction in model fit: excluding the time specific correlations between loneliness and mental status, and constraining the loneliness autoregressive parameters to equality over time. The model with the slope of mental status constrained did not converge and constraining the cross-lagged regression parameters to be stationary over time resulted in a significantly poorer model fit. Examining the parameter estimates of this model reveals that the inital values of mental status and loneliness are not significantly correlated, (corr. =</w:t>
       </w:r>
       <w:r>
         <w:t xml:space="preserve"> </w:t>
@@ -6601,7 +7261,7 @@
         <w:t xml:space="preserve"> </w:t>
       </w:r>
       <w:r>
-        <w:t xml:space="preserve">= 0.17 however the intercept terms showed a significant relationship (corr. =</w:t>
+        <w:t xml:space="preserve">= 0.17. Intercept terms were not significantly correlated (corr. =</w:t>
       </w:r>
       <w:r>
         <w:t xml:space="preserve"> </w:t>
@@ -6622,7 +7282,7 @@
         <w:t xml:space="preserve"> </w:t>
       </w:r>
       <w:r>
-        <w:t xml:space="preserve">= 0.01). As described above mental status showed a significant mean linear decline over time with significant autoregressive parameters, meaning that previous mental status performance significantly predicted mental status two years later after accounting for the overall decline over time. The autoregressive parameters of loneliness were also positive and significant while the linear slope term could be excluded indicating that loneliness was best explained by previous loneliness performance. The cross-lagged regressions were not significant for mental status - on - loneliness were constrained to equality over time and were not significant indicating that loneliness at one occasion did not predict mental status two years later (mental status - on - loneliness = 0.03,</w:t>
+        <w:t xml:space="preserve">= 0.01). As described above mental status showed a significant mean linear decline over time with significant autoregressive parameters, meaning that previous mental status performance significantly predicted mental status two years later after accounting for the overall decline over time except for the first and second occcasions. The autoregressive parameters of loneliness were also positive and significant while the linear slope term could be excluded indicating that loneliness was best explained by previous loneliness performance. The cross-lagged regressions for mental status - on - loneliness indicating that loneliness at one occasion did not mental status two years later initially (mental status - on - loneliness = 0.03,</w:t>
       </w:r>
       <w:r>
         <w:t xml:space="preserve"> </w:t>
@@ -6637,7 +7297,7 @@
         <w:t xml:space="preserve"> </w:t>
       </w:r>
       <w:r>
-        <w:t xml:space="preserve">= 0.30). However, the loneliness - on - mental status cross-lagged regressions were also stationary over time but significant and negative indicating that poorer mental status predicted greater loneliness two years later (loneliness-on-mental status = -0.02,</w:t>
+        <w:t xml:space="preserve">= 0.30) but loneliness did significantly predict mental status two years later at the third occasion and later (mental status - on - loneliness = 0.03,</w:t>
       </w:r>
       <w:r>
         <w:t xml:space="preserve"> </w:t>
@@ -6652,7 +7312,52 @@
         <w:t xml:space="preserve"> </w:t>
       </w:r>
       <w:r>
-        <w:t xml:space="preserve">= 0). The parameter estimates, and thus conclusions drawn from Model 15 differed from the full ALT model is several important aspects. First, in full ALT model, consistent with the univariate model of loneliness and the other bivariate models including loneliness, the slope of loneliness was significant and positive indicating that overall loneliness increases over time (</w:t>
+        <w:t xml:space="preserve">= 0.30; 0.03,</w:t>
+      </w:r>
+      <w:r>
+        <w:t xml:space="preserve"> </w:t>
+      </w:r>
+      <w:r>
+        <w:rPr>
+          <w:i/>
+        </w:rPr>
+        <w:t xml:space="preserve">p</w:t>
+      </w:r>
+      <w:r>
+        <w:t xml:space="preserve"> </w:t>
+      </w:r>
+      <w:r>
+        <w:t xml:space="preserve">= 0.30; 0.03,</w:t>
+      </w:r>
+      <w:r>
+        <w:t xml:space="preserve"> </w:t>
+      </w:r>
+      <w:r>
+        <w:rPr>
+          <w:i/>
+        </w:rPr>
+        <w:t xml:space="preserve">p</w:t>
+      </w:r>
+      <w:r>
+        <w:t xml:space="preserve"> </w:t>
+      </w:r>
+      <w:r>
+        <w:t xml:space="preserve">= 0.30). The loneliness - on - mental status cross-lagged regressions were consistently significant and negative indicating that poorer mental status predicted greater loneliness two years later (loneliness-on-mental status = -0.02,</w:t>
+      </w:r>
+      <w:r>
+        <w:t xml:space="preserve"> </w:t>
+      </w:r>
+      <w:r>
+        <w:rPr>
+          <w:i/>
+        </w:rPr>
+        <w:t xml:space="preserve">p</w:t>
+      </w:r>
+      <w:r>
+        <w:t xml:space="preserve"> </w:t>
+      </w:r>
+      <w:r>
+        <w:t xml:space="preserve">= 0). The parameter estimates, and thus conclusions drawn from this final model differed from the full ALT model is several important aspects. First, in full ALT model, consistent with the univariate model of loneliness and the other bivariate models including loneliness, the slope of loneliness was not significant indicating that overall loneliness on average remains stable over time (</w:t>
       </w:r>
       <m:oMath>
         <m:r>
@@ -6678,7 +7383,7 @@
         <w:t xml:space="preserve"> </w:t>
       </w:r>
       <w:r>
-        <w:t xml:space="preserve">= 0.01) but there is also significant variance in the trajectories of loneliness indicating that not all individuals show a pattern of increasing loneliness (</w:t>
+        <w:t xml:space="preserve">= 0.01) the variance in the trajectories of loneliness was also not significant (</w:t>
       </w:r>
       <m:oMath>
         <m:r>
@@ -6704,40 +7409,7 @@
         <w:t xml:space="preserve"> </w:t>
       </w:r>
       <w:r>
-        <w:t xml:space="preserve">= 0.02). Second, in the full ALT model, loneliness at time 1 significantly and positively predicted mental status at time 2, after which loneliness was not predictive of mental status two years later. Lastly in the full ALT model although the parameter etimates of loneliness - on - mental status are similar (-0.01 to -0.02) to loneliness - on - mental status cross-lagged regression in model 15 (-0.02,</w:t>
-      </w:r>
-      <w:r>
-        <w:t xml:space="preserve"> </w:t>
-      </w:r>
-      <w:r>
-        <w:rPr>
-          <w:i/>
-        </w:rPr>
-        <w:t xml:space="preserve">p</w:t>
-      </w:r>
-      <w:r>
-        <w:t xml:space="preserve"> </w:t>
-      </w:r>
-      <w:r>
-        <w:t xml:space="preserve">=</w:t>
-      </w:r>
-      <w:r>
-        <w:t xml:space="preserve"> </w:t>
-      </w:r>
-      <w:r>
-        <w:t xml:space="preserve">0) except in the full ALT model they do not reach the level of significance except for the first loneliness - on - mental status regression (</w:t>
-      </w:r>
-      <w:r>
-        <w:rPr>
-          <w:i/>
-        </w:rPr>
-        <w:t xml:space="preserve">p</w:t>
-      </w:r>
-      <w:r>
-        <w:t xml:space="preserve"> </w:t>
-      </w:r>
-      <w:r>
-        <w:t xml:space="preserve">= 0.04).</w:t>
+        <w:t xml:space="preserve">= 0.02). In the full ALT model, loneliness was not predictive of mental status two years later at any occasion. Mental status was also not predictive of loneliness two years later at any occasion.</w:t>
       </w:r>
     </w:p>
     <w:p>
@@ -19811,7 +20483,7 @@
     </w:lvl>
   </w:abstractNum>
   <w:abstractNum w:abstractNumId="990">
-    <w:nsid w:val="1ebe7a4a"/>
+    <w:nsid w:val="942f51ff"/>
     <w:multiLevelType w:val="multilevel"/>
     <w:lvl w:ilvl="0">
       <w:numFmt w:val="bullet"/>

</xml_diff>